<commit_message>
Actualizaciones guiones grado 8
Ajustes y solicitudes graficas 08_7, mapa y manuscrito final 08_13
</commit_message>
<xml_diff>
--- a/fuentes/contenidos/grado08/guion07/CS_08_07_CO.docx
+++ b/fuentes/contenidos/grado08/guion07/CS_08_07_CO.docx
@@ -4407,7 +4407,7 @@
           <w:rFonts w:ascii="Times New Roman" w:eastAsia="Times New Roman" w:hAnsi="Times New Roman" w:cs="Times New Roman"/>
           <w:lang w:val="es-ES" w:eastAsia="es-CO"/>
         </w:rPr>
-        <w:t xml:space="preserve">,  </w:t>
+        <w:t xml:space="preserve">, </w:t>
       </w:r>
       <w:r>
         <w:rPr>
@@ -4812,15 +4812,6 @@
           <w:lang w:val="es-ES" w:eastAsia="es-CO"/>
         </w:rPr>
       </w:pPr>
-    </w:p>
-    <w:p>
-      <w:pPr>
-        <w:spacing w:after="0" w:line="360" w:lineRule="auto"/>
-        <w:rPr>
-          <w:rFonts w:ascii="Times New Roman" w:eastAsia="Times New Roman" w:hAnsi="Times New Roman" w:cs="Times New Roman"/>
-          <w:lang w:val="es-ES" w:eastAsia="es-CO"/>
-        </w:rPr>
-      </w:pPr>
       <w:r>
         <w:rPr>
           <w:rFonts w:ascii="Times New Roman" w:eastAsia="Times New Roman" w:hAnsi="Times New Roman" w:cs="Times New Roman"/>
@@ -5126,81 +5117,88 @@
           <w:rFonts w:ascii="Times New Roman" w:eastAsia="Times New Roman" w:hAnsi="Times New Roman" w:cs="Times New Roman"/>
           <w:lang w:val="es-ES" w:eastAsia="es-CO"/>
         </w:rPr>
+        <w:t>L</w:t>
+      </w:r>
+      <w:r>
+        <w:rPr>
+          <w:rFonts w:ascii="Times New Roman" w:eastAsia="Times New Roman" w:hAnsi="Times New Roman" w:cs="Times New Roman"/>
+          <w:lang w:val="es-ES" w:eastAsia="es-CO"/>
+        </w:rPr>
+        <w:t xml:space="preserve">as nuevas condiciones sociales y económicas </w:t>
+      </w:r>
+      <w:r>
+        <w:rPr>
+          <w:rFonts w:ascii="Times New Roman" w:eastAsia="Times New Roman" w:hAnsi="Times New Roman" w:cs="Times New Roman"/>
+          <w:lang w:val="es-ES" w:eastAsia="es-CO"/>
+        </w:rPr>
+        <w:t>de Latinoamérica durante la segunda mitad del siglo XIX propiciaron</w:t>
+      </w:r>
+      <w:r>
+        <w:rPr>
+          <w:rFonts w:ascii="Times New Roman" w:eastAsia="Times New Roman" w:hAnsi="Times New Roman" w:cs="Times New Roman"/>
+          <w:lang w:val="es-ES" w:eastAsia="es-CO"/>
+        </w:rPr>
+        <w:t xml:space="preserve"> un </w:t>
+      </w:r>
+      <w:r>
+        <w:rPr>
+          <w:rFonts w:ascii="Times New Roman" w:eastAsia="Times New Roman" w:hAnsi="Times New Roman" w:cs="Times New Roman"/>
+          <w:b/>
+          <w:lang w:val="es-ES" w:eastAsia="es-CO"/>
+        </w:rPr>
+        <w:t xml:space="preserve">nuevo </w:t>
+      </w:r>
+      <w:r>
+        <w:rPr>
+          <w:rFonts w:ascii="Times New Roman" w:eastAsia="Times New Roman" w:hAnsi="Times New Roman" w:cs="Times New Roman"/>
+          <w:b/>
+          <w:lang w:val="es-ES" w:eastAsia="es-CO"/>
+        </w:rPr>
+        <w:t xml:space="preserve">orden </w:t>
+      </w:r>
+      <w:r>
+        <w:rPr>
+          <w:rFonts w:ascii="Times New Roman" w:eastAsia="Times New Roman" w:hAnsi="Times New Roman" w:cs="Times New Roman"/>
+          <w:b/>
+          <w:lang w:val="es-ES" w:eastAsia="es-CO"/>
+        </w:rPr>
+        <w:t>colonial</w:t>
+      </w:r>
+      <w:r>
+        <w:rPr>
+          <w:rFonts w:ascii="Times New Roman" w:eastAsia="Times New Roman" w:hAnsi="Times New Roman" w:cs="Times New Roman"/>
+          <w:lang w:val="es-ES" w:eastAsia="es-CO"/>
+        </w:rPr>
+        <w:t>,</w:t>
+      </w:r>
+      <w:r>
+        <w:rPr>
+          <w:rFonts w:ascii="Times New Roman" w:eastAsia="Times New Roman" w:hAnsi="Times New Roman" w:cs="Times New Roman"/>
+          <w:lang w:val="es-ES" w:eastAsia="es-CO"/>
+        </w:rPr>
+        <w:t xml:space="preserve"> en el que países </w:t>
+      </w:r>
+      <w:r>
+        <w:rPr>
+          <w:rFonts w:ascii="Times New Roman" w:eastAsia="Times New Roman" w:hAnsi="Times New Roman" w:cs="Times New Roman"/>
+          <w:lang w:val="es-ES" w:eastAsia="es-CO"/>
+        </w:rPr>
+        <w:t>diferente</w:t>
+      </w:r>
+      <w:r>
+        <w:rPr>
+          <w:rFonts w:ascii="Times New Roman" w:eastAsia="Times New Roman" w:hAnsi="Times New Roman" w:cs="Times New Roman"/>
+          <w:lang w:val="es-ES" w:eastAsia="es-CO"/>
+        </w:rPr>
+        <w:t xml:space="preserve">s a España </w:t>
+      </w:r>
+      <w:r>
+        <w:rPr>
+          <w:rFonts w:ascii="Times New Roman" w:eastAsia="Times New Roman" w:hAnsi="Times New Roman" w:cs="Times New Roman"/>
+          <w:lang w:val="es-ES" w:eastAsia="es-CO"/>
+        </w:rPr>
         <w:lastRenderedPageBreak/>
-        <w:t>L</w:t>
-      </w:r>
-      <w:r>
-        <w:rPr>
-          <w:rFonts w:ascii="Times New Roman" w:eastAsia="Times New Roman" w:hAnsi="Times New Roman" w:cs="Times New Roman"/>
-          <w:lang w:val="es-ES" w:eastAsia="es-CO"/>
-        </w:rPr>
-        <w:t xml:space="preserve">as nuevas condiciones sociales y económicas </w:t>
-      </w:r>
-      <w:r>
-        <w:rPr>
-          <w:rFonts w:ascii="Times New Roman" w:eastAsia="Times New Roman" w:hAnsi="Times New Roman" w:cs="Times New Roman"/>
-          <w:lang w:val="es-ES" w:eastAsia="es-CO"/>
-        </w:rPr>
-        <w:t>de Latinoamérica durante la segunda mitad del siglo XIX propiciaron</w:t>
-      </w:r>
-      <w:r>
-        <w:rPr>
-          <w:rFonts w:ascii="Times New Roman" w:eastAsia="Times New Roman" w:hAnsi="Times New Roman" w:cs="Times New Roman"/>
-          <w:lang w:val="es-ES" w:eastAsia="es-CO"/>
-        </w:rPr>
-        <w:t xml:space="preserve"> un </w:t>
-      </w:r>
-      <w:r>
-        <w:rPr>
-          <w:rFonts w:ascii="Times New Roman" w:eastAsia="Times New Roman" w:hAnsi="Times New Roman" w:cs="Times New Roman"/>
-          <w:b/>
-          <w:lang w:val="es-ES" w:eastAsia="es-CO"/>
-        </w:rPr>
-        <w:t xml:space="preserve">nuevo </w:t>
-      </w:r>
-      <w:r>
-        <w:rPr>
-          <w:rFonts w:ascii="Times New Roman" w:eastAsia="Times New Roman" w:hAnsi="Times New Roman" w:cs="Times New Roman"/>
-          <w:b/>
-          <w:lang w:val="es-ES" w:eastAsia="es-CO"/>
-        </w:rPr>
-        <w:t xml:space="preserve">orden </w:t>
-      </w:r>
-      <w:r>
-        <w:rPr>
-          <w:rFonts w:ascii="Times New Roman" w:eastAsia="Times New Roman" w:hAnsi="Times New Roman" w:cs="Times New Roman"/>
-          <w:b/>
-          <w:lang w:val="es-ES" w:eastAsia="es-CO"/>
-        </w:rPr>
-        <w:t>colonial</w:t>
-      </w:r>
-      <w:r>
-        <w:rPr>
-          <w:rFonts w:ascii="Times New Roman" w:eastAsia="Times New Roman" w:hAnsi="Times New Roman" w:cs="Times New Roman"/>
-          <w:lang w:val="es-ES" w:eastAsia="es-CO"/>
-        </w:rPr>
-        <w:t>,</w:t>
-      </w:r>
-      <w:r>
-        <w:rPr>
-          <w:rFonts w:ascii="Times New Roman" w:eastAsia="Times New Roman" w:hAnsi="Times New Roman" w:cs="Times New Roman"/>
-          <w:lang w:val="es-ES" w:eastAsia="es-CO"/>
-        </w:rPr>
-        <w:t xml:space="preserve"> en el que países </w:t>
-      </w:r>
-      <w:r>
-        <w:rPr>
-          <w:rFonts w:ascii="Times New Roman" w:eastAsia="Times New Roman" w:hAnsi="Times New Roman" w:cs="Times New Roman"/>
-          <w:lang w:val="es-ES" w:eastAsia="es-CO"/>
-        </w:rPr>
-        <w:t>diferente</w:t>
-      </w:r>
-      <w:r>
-        <w:rPr>
-          <w:rFonts w:ascii="Times New Roman" w:eastAsia="Times New Roman" w:hAnsi="Times New Roman" w:cs="Times New Roman"/>
-          <w:lang w:val="es-ES" w:eastAsia="es-CO"/>
-        </w:rPr>
-        <w:t>s a España buscaron apropiarse de las inmensas posibilidades de riqueza que ofrecía</w:t>
+        <w:t>buscaron apropiarse de las inmensas posibilidades de riqueza que ofrecía</w:t>
       </w:r>
       <w:r>
         <w:rPr>
@@ -5902,15 +5900,7 @@
           <w:rFonts w:ascii="Times New Roman" w:eastAsia="Times New Roman" w:hAnsi="Times New Roman" w:cs="Times New Roman"/>
           <w:lang w:val="es-ES" w:eastAsia="es-CO"/>
         </w:rPr>
-        <w:t xml:space="preserve">una nación tenía problemas limítrofes con otra. </w:t>
-      </w:r>
-      <w:r>
-        <w:rPr>
-          <w:rFonts w:ascii="Times New Roman" w:eastAsia="Times New Roman" w:hAnsi="Times New Roman" w:cs="Times New Roman"/>
-          <w:lang w:val="es-ES" w:eastAsia="es-CO"/>
-        </w:rPr>
-        <w:lastRenderedPageBreak/>
-        <w:t xml:space="preserve">No fueron pocas las oportunidades en que estas </w:t>
+        <w:t xml:space="preserve">una nación tenía problemas limítrofes con otra. No fueron pocas las oportunidades en que estas </w:t>
       </w:r>
       <w:r>
         <w:rPr>
@@ -5941,6 +5931,7 @@
           <w:rFonts w:ascii="Times New Roman" w:eastAsia="Times New Roman" w:hAnsi="Times New Roman" w:cs="Times New Roman"/>
           <w:lang w:val="es-ES" w:eastAsia="es-CO"/>
         </w:rPr>
+        <w:lastRenderedPageBreak/>
         <w:t>Dado</w:t>
       </w:r>
       <w:r>
@@ -6726,7 +6717,6 @@
           <w:b/>
           <w:highlight w:val="yellow"/>
         </w:rPr>
-        <w:lastRenderedPageBreak/>
         <w:t>[</w:t>
       </w:r>
       <w:r>
@@ -6780,6 +6770,7 @@
           <w:rFonts w:ascii="Times New Roman" w:hAnsi="Times New Roman" w:cs="Times New Roman"/>
           <w:lang w:val="es-CO"/>
         </w:rPr>
+        <w:lastRenderedPageBreak/>
         <w:t xml:space="preserve">La </w:t>
       </w:r>
       <w:r>
@@ -6926,7 +6917,7 @@
           <w:rFonts w:ascii="Times New Roman" w:hAnsi="Times New Roman" w:cs="Times New Roman"/>
           <w:lang w:val="es-CO"/>
         </w:rPr>
-        <w:t xml:space="preserve"> cuando en el </w:t>
+        <w:t xml:space="preserve"> cuando el </w:t>
       </w:r>
       <w:r>
         <w:rPr>
@@ -7598,16 +7589,7 @@
                 <w:i/>
                 <w:color w:val="000000"/>
               </w:rPr>
-              <w:t xml:space="preserve"> José </w:t>
-            </w:r>
-            <w:r>
-              <w:rPr>
-                <w:rFonts w:ascii="Times New Roman" w:hAnsi="Times New Roman" w:cs="Times New Roman"/>
-                <w:i/>
-                <w:color w:val="000000"/>
-              </w:rPr>
-              <w:lastRenderedPageBreak/>
-              <w:t xml:space="preserve">de Carvalho e Mello, marqués de </w:t>
+              <w:t xml:space="preserve"> José de Carvalho e Mello, marqués de </w:t>
             </w:r>
             <w:proofErr w:type="spellStart"/>
             <w:r>
@@ -7692,6 +7674,7 @@
         <w:rPr>
           <w:rFonts w:ascii="Times New Roman" w:hAnsi="Times New Roman" w:cs="Times New Roman"/>
         </w:rPr>
+        <w:lastRenderedPageBreak/>
         <w:t xml:space="preserve">El principal ajuste buscaba lograr un </w:t>
       </w:r>
       <w:r>
@@ -7915,7 +7898,15 @@
         <w:rPr>
           <w:rFonts w:ascii="Times New Roman" w:hAnsi="Times New Roman" w:cs="Times New Roman"/>
         </w:rPr>
-        <w:t xml:space="preserve">, que se levantaron contra las imposiciones de Portugal. Estos </w:t>
+        <w:t>, que se levantaron contra las imposiciones de Portugal. E</w:t>
+      </w:r>
+      <w:bookmarkStart w:id="0" w:name="_GoBack"/>
+      <w:bookmarkEnd w:id="0"/>
+      <w:r>
+        <w:rPr>
+          <w:rFonts w:ascii="Times New Roman" w:hAnsi="Times New Roman" w:cs="Times New Roman"/>
+        </w:rPr>
+        <w:t xml:space="preserve">stos </w:t>
       </w:r>
       <w:r>
         <w:rPr>
@@ -8463,7 +8454,6 @@
                 <w:b/>
                 <w:color w:val="000000"/>
               </w:rPr>
-              <w:lastRenderedPageBreak/>
               <w:t>Pie de imagen</w:t>
             </w:r>
           </w:p>
@@ -8564,7 +8554,14 @@
               <w:rPr>
                 <w:rFonts w:ascii="Times New Roman" w:hAnsi="Times New Roman" w:cs="Times New Roman"/>
               </w:rPr>
-              <w:t xml:space="preserve"> se rebeló contra la política de María I y tomó parte en la “conjuración minera”. Preconizó la abolición de la esclavitud y del régimen señorial. Delatado por un compañero, fue capturado en 1789 y ejecutado en 1792. Se le considera un precursor de la </w:t>
+              <w:t xml:space="preserve"> se rebeló contra la política </w:t>
+            </w:r>
+            <w:r>
+              <w:rPr>
+                <w:rFonts w:ascii="Times New Roman" w:hAnsi="Times New Roman" w:cs="Times New Roman"/>
+              </w:rPr>
+              <w:lastRenderedPageBreak/>
+              <w:t xml:space="preserve">de María I y tomó parte en la “conjuración minera”. Preconizó la abolición de la esclavitud y del régimen señorial. Delatado por un compañero, fue capturado en 1789 y ejecutado en 1792. Se le considera un precursor de la </w:t>
             </w:r>
             <w:r>
               <w:rPr>
@@ -9003,8 +9000,8 @@
           <w:b/>
         </w:rPr>
       </w:pPr>
-      <w:bookmarkStart w:id="0" w:name="INDICE01"/>
-      <w:bookmarkEnd w:id="0"/>
+      <w:bookmarkStart w:id="1" w:name="INDICE01"/>
+      <w:bookmarkEnd w:id="1"/>
       <w:r>
         <w:rPr>
           <w:rFonts w:ascii="Times New Roman" w:hAnsi="Times New Roman" w:cs="Times New Roman"/>
@@ -9377,6 +9374,7 @@
           <w:rFonts w:ascii="Times New Roman" w:eastAsia="Times New Roman" w:hAnsi="Times New Roman" w:cs="Times New Roman"/>
           <w:lang w:val="es-CO" w:eastAsia="es-CO"/>
         </w:rPr>
+        <w:lastRenderedPageBreak/>
         <w:t>De este modo, m</w:t>
       </w:r>
       <w:r>
@@ -11031,8 +11029,8 @@
         </w:rPr>
         <w:t xml:space="preserve"> Río de Janeiro. </w:t>
       </w:r>
-      <w:bookmarkStart w:id="1" w:name="INDICE06"/>
-      <w:bookmarkEnd w:id="1"/>
+      <w:bookmarkStart w:id="2" w:name="INDICE06"/>
+      <w:bookmarkEnd w:id="2"/>
       <w:r>
         <w:rPr>
           <w:rFonts w:ascii="Times New Roman" w:eastAsia="Times New Roman" w:hAnsi="Times New Roman" w:cs="Times New Roman"/>
@@ -11959,8 +11957,8 @@
         </w:rPr>
         <w:t xml:space="preserve">El Imperio de Pedro II (1841-1899) </w:t>
       </w:r>
-      <w:bookmarkStart w:id="2" w:name="INDICE13"/>
-      <w:bookmarkEnd w:id="2"/>
+      <w:bookmarkStart w:id="3" w:name="INDICE13"/>
+      <w:bookmarkEnd w:id="3"/>
     </w:p>
     <w:p>
       <w:pPr>
@@ -12279,8 +12277,8 @@
           <w:lang w:val="es-CO" w:eastAsia="es-CO"/>
         </w:rPr>
       </w:pPr>
-      <w:bookmarkStart w:id="3" w:name="INDICE14"/>
-      <w:bookmarkEnd w:id="3"/>
+      <w:bookmarkStart w:id="4" w:name="INDICE14"/>
+      <w:bookmarkEnd w:id="4"/>
       <w:r>
         <w:rPr>
           <w:rFonts w:ascii="Times New Roman" w:eastAsia="Times New Roman" w:hAnsi="Times New Roman" w:cs="Times New Roman"/>
@@ -12656,10 +12654,10 @@
           <w:lang w:val="es-CO" w:eastAsia="es-CO"/>
         </w:rPr>
       </w:pPr>
-      <w:bookmarkStart w:id="4" w:name="INDICE15"/>
-      <w:bookmarkStart w:id="5" w:name="INDICE16"/>
-      <w:bookmarkEnd w:id="4"/>
+      <w:bookmarkStart w:id="5" w:name="INDICE15"/>
+      <w:bookmarkStart w:id="6" w:name="INDICE16"/>
       <w:bookmarkEnd w:id="5"/>
+      <w:bookmarkEnd w:id="6"/>
       <w:r>
         <w:rPr>
           <w:rFonts w:ascii="Times New Roman" w:hAnsi="Times New Roman" w:cs="Times New Roman"/>
@@ -14598,7 +14596,6 @@
         <w:rPr>
           <w:rFonts w:ascii="Times New Roman" w:hAnsi="Times New Roman" w:cs="Times New Roman"/>
         </w:rPr>
-        <w:lastRenderedPageBreak/>
         <w:t>A lo largo de</w:t>
       </w:r>
       <w:r>
@@ -14708,6 +14705,7 @@
         <w:rPr>
           <w:rFonts w:ascii="Times New Roman" w:hAnsi="Times New Roman" w:cs="Times New Roman"/>
         </w:rPr>
+        <w:lastRenderedPageBreak/>
         <w:t>Así, m</w:t>
       </w:r>
       <w:r>
@@ -15278,14 +15276,7 @@
         <w:rPr>
           <w:rFonts w:ascii="Times New Roman" w:hAnsi="Times New Roman" w:cs="Times New Roman"/>
         </w:rPr>
-        <w:t xml:space="preserve"> debido a la caída de los precios del azúcar y el café en los mercados mundiales. La economía cubana </w:t>
-      </w:r>
-      <w:r>
-        <w:rPr>
-          <w:rFonts w:ascii="Times New Roman" w:hAnsi="Times New Roman" w:cs="Times New Roman"/>
-        </w:rPr>
-        <w:lastRenderedPageBreak/>
-        <w:t>era cada vez más dependiente de Estados Unidos, país que compraba el 40</w:t>
+        <w:t xml:space="preserve"> debido a la caída de los precios del azúcar y el café en los mercados mundiales. La economía cubana era cada vez más dependiente de Estados Unidos, país que compraba el 40</w:t>
       </w:r>
       <w:r>
         <w:rPr>
@@ -15335,6 +15326,7 @@
         <w:rPr>
           <w:rFonts w:ascii="Times New Roman" w:hAnsi="Times New Roman" w:cs="Times New Roman"/>
         </w:rPr>
+        <w:lastRenderedPageBreak/>
         <w:t>Esto fortaleció a los patriotas</w:t>
       </w:r>
       <w:r>
@@ -16064,57 +16056,57 @@
         <w:rPr>
           <w:rFonts w:ascii="Times New Roman" w:hAnsi="Times New Roman" w:cs="Times New Roman"/>
         </w:rPr>
+        <w:t xml:space="preserve">Los insurrectos fueron apoyados por los </w:t>
+      </w:r>
+      <w:r>
+        <w:rPr>
+          <w:rFonts w:ascii="Times New Roman" w:hAnsi="Times New Roman" w:cs="Times New Roman"/>
+          <w:b/>
+        </w:rPr>
+        <w:t>campesinos</w:t>
+      </w:r>
+      <w:r>
+        <w:rPr>
+          <w:rFonts w:ascii="Times New Roman" w:hAnsi="Times New Roman" w:cs="Times New Roman"/>
+        </w:rPr>
+        <w:t xml:space="preserve"> y por los </w:t>
+      </w:r>
+      <w:r>
+        <w:rPr>
+          <w:rFonts w:ascii="Times New Roman" w:hAnsi="Times New Roman" w:cs="Times New Roman"/>
+          <w:b/>
+        </w:rPr>
+        <w:t>esclavos negros</w:t>
+      </w:r>
+      <w:r>
+        <w:rPr>
+          <w:rFonts w:ascii="Times New Roman" w:hAnsi="Times New Roman" w:cs="Times New Roman"/>
+        </w:rPr>
+        <w:t>,</w:t>
+      </w:r>
+      <w:r>
+        <w:rPr>
+          <w:rFonts w:ascii="Times New Roman" w:hAnsi="Times New Roman" w:cs="Times New Roman"/>
+        </w:rPr>
+        <w:t xml:space="preserve"> a quienes se les dio la libertad particularmente para combatir contra España y a favor de</w:t>
+      </w:r>
+      <w:r>
+        <w:rPr>
+          <w:rFonts w:ascii="Times New Roman" w:hAnsi="Times New Roman" w:cs="Times New Roman"/>
+        </w:rPr>
+        <w:t xml:space="preserve"> </w:t>
+      </w:r>
+      <w:r>
+        <w:rPr>
+          <w:rFonts w:ascii="Times New Roman" w:hAnsi="Times New Roman" w:cs="Times New Roman"/>
+        </w:rPr>
+        <w:t xml:space="preserve">los </w:t>
+      </w:r>
+      <w:r>
+        <w:rPr>
+          <w:rFonts w:ascii="Times New Roman" w:hAnsi="Times New Roman" w:cs="Times New Roman"/>
+        </w:rPr>
         <w:lastRenderedPageBreak/>
-        <w:t xml:space="preserve">Los insurrectos fueron apoyados por los </w:t>
-      </w:r>
-      <w:r>
-        <w:rPr>
-          <w:rFonts w:ascii="Times New Roman" w:hAnsi="Times New Roman" w:cs="Times New Roman"/>
-          <w:b/>
-        </w:rPr>
-        <w:t>campesinos</w:t>
-      </w:r>
-      <w:r>
-        <w:rPr>
-          <w:rFonts w:ascii="Times New Roman" w:hAnsi="Times New Roman" w:cs="Times New Roman"/>
-        </w:rPr>
-        <w:t xml:space="preserve"> y por los </w:t>
-      </w:r>
-      <w:r>
-        <w:rPr>
-          <w:rFonts w:ascii="Times New Roman" w:hAnsi="Times New Roman" w:cs="Times New Roman"/>
-          <w:b/>
-        </w:rPr>
-        <w:t>esclavos negros</w:t>
-      </w:r>
-      <w:r>
-        <w:rPr>
-          <w:rFonts w:ascii="Times New Roman" w:hAnsi="Times New Roman" w:cs="Times New Roman"/>
-        </w:rPr>
-        <w:t>,</w:t>
-      </w:r>
-      <w:r>
-        <w:rPr>
-          <w:rFonts w:ascii="Times New Roman" w:hAnsi="Times New Roman" w:cs="Times New Roman"/>
-        </w:rPr>
-        <w:t xml:space="preserve"> a quienes se les dio la libertad particularmente para combatir contra España y a favor de</w:t>
-      </w:r>
-      <w:r>
-        <w:rPr>
-          <w:rFonts w:ascii="Times New Roman" w:hAnsi="Times New Roman" w:cs="Times New Roman"/>
-        </w:rPr>
-        <w:t xml:space="preserve"> </w:t>
-      </w:r>
-      <w:r>
-        <w:rPr>
-          <w:rFonts w:ascii="Times New Roman" w:hAnsi="Times New Roman" w:cs="Times New Roman"/>
-        </w:rPr>
-        <w:t xml:space="preserve">los </w:t>
-      </w:r>
-      <w:r>
-        <w:rPr>
-          <w:rFonts w:ascii="Times New Roman" w:hAnsi="Times New Roman" w:cs="Times New Roman"/>
-        </w:rPr>
         <w:t>t</w:t>
       </w:r>
       <w:r>
@@ -17919,21 +17911,7 @@
           <w:rFonts w:ascii="Times New Roman" w:eastAsia="Times New Roman" w:hAnsi="Times New Roman" w:cs="Times New Roman"/>
           <w:lang w:val="es-CO" w:eastAsia="es-CO"/>
         </w:rPr>
-        <w:t>u desaparición representó un duro golpe para la causa cubana</w:t>
-      </w:r>
-      <w:r>
-        <w:rPr>
-          <w:rFonts w:ascii="Times New Roman" w:eastAsia="Times New Roman" w:hAnsi="Times New Roman" w:cs="Times New Roman"/>
-          <w:lang w:val="es-CO" w:eastAsia="es-CO"/>
-        </w:rPr>
-        <w:t xml:space="preserve"> que</w:t>
-      </w:r>
-      <w:r>
-        <w:rPr>
-          <w:rFonts w:ascii="Times New Roman" w:eastAsia="Times New Roman" w:hAnsi="Times New Roman" w:cs="Times New Roman"/>
-          <w:lang w:val="es-CO" w:eastAsia="es-CO"/>
-        </w:rPr>
-        <w:t>, sin embargo</w:t>
+        <w:t>u desaparición representó un duro golpe para la causa cubana que, sin embargo</w:t>
       </w:r>
       <w:r>
         <w:rPr>
@@ -30781,8 +30759,6 @@
               </w:rPr>
               <w:t>.</w:t>
             </w:r>
-            <w:bookmarkStart w:id="6" w:name="_GoBack"/>
-            <w:bookmarkEnd w:id="6"/>
           </w:p>
         </w:tc>
         <w:tc>
@@ -35611,7 +35587,7 @@
 </file>
 
 <file path=customXml/itemProps1.xml><?xml version="1.0" encoding="utf-8"?>
-<ds:datastoreItem xmlns:ds="http://schemas.openxmlformats.org/officeDocument/2006/customXml" ds:itemID="{9B8364B4-5907-4F61-B26E-748CC7AAA755}">
+<ds:datastoreItem xmlns:ds="http://schemas.openxmlformats.org/officeDocument/2006/customXml" ds:itemID="{CDA818B2-25CD-4662-B960-3DE1029A51D6}">
   <ds:schemaRefs>
     <ds:schemaRef ds:uri="http://schemas.openxmlformats.org/officeDocument/2006/bibliography"/>
   </ds:schemaRefs>

</xml_diff>